<commit_message>
First version of Skills
</commit_message>
<xml_diff>
--- a/Cover Letter.docx
+++ b/Cover Letter.docx
@@ -8,11 +8,13 @@
           <w:lang w:val="en-GB"/>
         </w:rPr>
       </w:pPr>
+      <w:bookmarkStart w:id="0" w:name="_GoBack"/>
+      <w:bookmarkEnd w:id="0"/>
       <w:r>
         <w:rPr>
           <w:lang w:val="en-GB"/>
         </w:rPr>
-        <w:t>Hello,</w:t>
+        <w:t>My name is Juan Pablo Nicotra. I am 41 years old. I am from Argentina and in the process of obtaining Italian citizenship. I need to finish some documents and travel to Italy to complete the process.</w:t>
       </w:r>
     </w:p>
     <w:p>
@@ -25,72 +27,7 @@
         <w:rPr>
           <w:lang w:val="en-GB"/>
         </w:rPr>
-        <w:t xml:space="preserve">  </w:t>
-      </w:r>
-      <w:r>
-        <w:rPr>
-          <w:lang w:val="en-GB"/>
-        </w:rPr>
-        <w:t>My</w:t>
-      </w:r>
-      <w:r>
-        <w:rPr>
-          <w:lang w:val="en-GB"/>
-        </w:rPr>
-        <w:t xml:space="preserve"> name is Juan Pablo Nicotra and </w:t>
-      </w:r>
-      <w:proofErr w:type="spellStart"/>
-      <w:r>
-        <w:rPr>
-          <w:lang w:val="en-GB"/>
-        </w:rPr>
-        <w:t>i</w:t>
-      </w:r>
-      <w:proofErr w:type="spellEnd"/>
-      <w:r>
-        <w:rPr>
-          <w:lang w:val="en-GB"/>
-        </w:rPr>
-        <w:t xml:space="preserve"> am 41 years old. I am from Argentina but I am in the process of obtaining Italian citizenship. I just need to finish some documents and get to travel to Italy to be able to apply.</w:t>
-      </w:r>
-      <w:bookmarkStart w:id="0" w:name="_GoBack"/>
-      <w:bookmarkEnd w:id="0"/>
-    </w:p>
-    <w:p>
-      <w:pPr>
-        <w:rPr>
-          <w:lang w:val="en-GB"/>
-        </w:rPr>
-      </w:pPr>
-      <w:r>
-        <w:rPr>
-          <w:lang w:val="en-GB"/>
-        </w:rPr>
-        <w:t>After this, my intention will be to move to Spain, just for reasons of lan</w:t>
-      </w:r>
-      <w:r>
-        <w:rPr>
-          <w:lang w:val="en-GB"/>
-        </w:rPr>
-        <w:t xml:space="preserve">guage affinity with my children. </w:t>
-      </w:r>
-      <w:r>
-        <w:rPr>
-          <w:lang w:val="en-GB"/>
-        </w:rPr>
-        <w:t>I am marr</w:t>
-      </w:r>
-      <w:r>
-        <w:rPr>
-          <w:lang w:val="en-GB"/>
-        </w:rPr>
-        <w:t>ied and we have four children</w:t>
-      </w:r>
-      <w:r>
-        <w:rPr>
-          <w:lang w:val="en-GB"/>
-        </w:rPr>
-        <w:t>.</w:t>
+        <w:t>I built a site with my resume and some other aspects of my life that probably should need in this selection process.</w:t>
       </w:r>
     </w:p>
     <w:p>
@@ -103,35 +40,8 @@
         <w:rPr>
           <w:lang w:val="en-GB"/>
         </w:rPr>
-        <w:t>I am building a site with my resume but it is not finished yet.</w:t>
+        <w:t>You will find a series of questions and answers to learn more about my profile.</w:t>
       </w:r>
-    </w:p>
-    <w:p>
-      <w:pPr>
-        <w:rPr>
-          <w:lang w:val="en-GB"/>
-        </w:rPr>
-      </w:pPr>
-    </w:p>
-    <w:p>
-      <w:pPr>
-        <w:rPr>
-          <w:lang w:val="en-GB"/>
-        </w:rPr>
-      </w:pPr>
-      <w:r>
-        <w:rPr>
-          <w:lang w:val="en-GB"/>
-        </w:rPr>
-        <w:t>I share the link with you, since there you will soon find a series of questions and answers to learn more about my profile.</w:t>
-      </w:r>
-    </w:p>
-    <w:p>
-      <w:pPr>
-        <w:rPr>
-          <w:lang w:val="en-GB"/>
-        </w:rPr>
-      </w:pPr>
     </w:p>
     <w:p>
       <w:pPr>

</xml_diff>